<commit_message>
modified entities and added db config
</commit_message>
<xml_diff>
--- a/Specification.docx
+++ b/Specification.docx
@@ -10,7 +10,40 @@
           <w:sz w:val="24"/>
           <w:sz-cs w:val="24"/>
         </w:rPr>
-        <w:t xml:space="preserve">Спроектировать и разработать систему регистрации и обработки пользовательских заявок. Пользователь посредством системы может подавать заявки оператору на рассмотрение. Оператор может просматривать пользовательские заявки и принимать или отклонять их. Администратор управляет правами доступа.</w:t>
+        <w:t xml:space="preserve">Спроектировать и разработать систему регистрации и обработки пользовательских заявок. </w:t>
+      </w:r>
+    </w:p>
+    <w:p>
+      <w:pPr/>
+      <w:r>
+        <w:rPr>
+          <w:rFonts w:ascii="Times" w:hAnsi="Times" w:cs="Times"/>
+          <w:sz w:val="24"/>
+          <w:sz-cs w:val="24"/>
+        </w:rPr>
+        <w:t xml:space="preserve">Пользователь посредством системы может подавать заявки оператору на рассмотрение. </w:t>
+      </w:r>
+    </w:p>
+    <w:p>
+      <w:pPr/>
+      <w:r>
+        <w:rPr>
+          <w:rFonts w:ascii="Times" w:hAnsi="Times" w:cs="Times"/>
+          <w:sz w:val="24"/>
+          <w:sz-cs w:val="24"/>
+        </w:rPr>
+        <w:t xml:space="preserve">Оператор может просматривать пользовательские заявки и принимать или отклонять их. </w:t>
+      </w:r>
+    </w:p>
+    <w:p>
+      <w:pPr/>
+      <w:r>
+        <w:rPr>
+          <w:rFonts w:ascii="Times" w:hAnsi="Times" w:cs="Times"/>
+          <w:sz w:val="24"/>
+          <w:sz-cs w:val="24"/>
+        </w:rPr>
+        <w:t xml:space="preserve">Администратор управляет правами доступа.</w:t>
       </w:r>
     </w:p>
     <w:p>
@@ -277,6 +310,14 @@
         <w:tab/>
         <w:t xml:space="preserve">Администратор</w:t>
       </w:r>
+      <w:r>
+        <w:rPr>
+          <w:rFonts w:ascii="Times" w:hAnsi="Times" w:cs="Times"/>
+          <w:sz w:val="24"/>
+          <w:sz-cs w:val="24"/>
+        </w:rPr>
+        <w:t xml:space="preserve"/>
+      </w:r>
     </w:p>
     <w:p>
       <w:pPr/>
@@ -1058,7 +1099,41 @@
         <w:tab/>
         <w:t xml:space="preserve">•</w:t>
         <w:tab/>
-        <w:t xml:space="preserve">В случае просмотра заявки оператором текст заявки выводить со знаком &lt;-&gt; после каждого символа. Пример: Пользователь отправил на рассмотрение заявку с текстом «Мне нужна помощь», а оператор на экране видит текст в формате «М-н-е- -н-у-ж-н-а- -п-о-м-о-щ-ь».</w:t>
+        <w:t xml:space="preserve">В случае просмотра заявки оператором текст заявки выводить со знаком &lt;-&gt; после каждого символа. </w:t>
+      </w:r>
+    </w:p>
+    <w:p>
+      <w:pPr>
+        <w:ind w:left="720"/>
+      </w:pPr>
+      <w:r>
+        <w:rPr>
+          <w:rFonts w:ascii="Times" w:hAnsi="Times" w:cs="Times"/>
+          <w:sz w:val="24"/>
+          <w:sz-cs w:val="24"/>
+        </w:rPr>
+        <w:t xml:space="preserve"/>
+        <w:tab/>
+        <w:t xml:space="preserve"/>
+        <w:tab/>
+        <w:t xml:space="preserve">Пример: Пользователь отправил на рассмотрение заявку с текстом «Мне нужна помощь», </w:t>
+      </w:r>
+    </w:p>
+    <w:p>
+      <w:pPr>
+        <w:ind w:left="720"/>
+      </w:pPr>
+      <w:r>
+        <w:rPr>
+          <w:rFonts w:ascii="Times" w:hAnsi="Times" w:cs="Times"/>
+          <w:sz w:val="24"/>
+          <w:sz-cs w:val="24"/>
+        </w:rPr>
+        <w:t xml:space="preserve"/>
+        <w:tab/>
+        <w:t xml:space="preserve"/>
+        <w:tab/>
+        <w:t xml:space="preserve">а оператор на экране видит текст в формате «М-н-е- -н-у-ж-н-а- -п-о-м-о-щ-ь».</w:t>
       </w:r>
     </w:p>
     <w:p>

</xml_diff>

<commit_message>
more functionality was implemented
</commit_message>
<xml_diff>
--- a/Specification.docx
+++ b/Specification.docx
@@ -116,23 +116,7 @@
         <w:tab/>
         <w:t xml:space="preserve">•</w:t>
         <w:tab/>
-        <w:t xml:space="preserve">Создать заявку (Заявка помимо прочих </w:t>
-      </w:r>
-      <w:r>
-        <w:rPr>
-          <w:rFonts w:ascii="Times" w:hAnsi="Times" w:cs="Times"/>
-          <w:sz w:val="24"/>
-          <w:sz-cs w:val="24"/>
-        </w:rPr>
-        <w:t xml:space="preserve">системных полей</w:t>
-      </w:r>
-      <w:r>
-        <w:rPr>
-          <w:rFonts w:ascii="Times" w:hAnsi="Times" w:cs="Times"/>
-          <w:sz w:val="24"/>
-          <w:sz-cs w:val="24"/>
-        </w:rPr>
-        <w:t xml:space="preserve"> состоит из статуса и текстового обращения пользователя)</w:t>
+        <w:t xml:space="preserve">Создать заявку (Заявка помимо прочих системных полей состоит из статуса и текстового обращения пользователя)</w:t>
       </w:r>
     </w:p>
     <w:p>
@@ -272,6 +256,7 @@
           <w:rFonts w:ascii="Times" w:hAnsi="Times" w:cs="Times"/>
           <w:sz w:val="24"/>
           <w:sz-cs w:val="24"/>
+          <w:b/>
         </w:rPr>
         <w:t xml:space="preserve">В системе предусмотрены 3 роли:</w:t>
       </w:r>
@@ -285,6 +270,7 @@
           <w:rFonts w:ascii="Times" w:hAnsi="Times" w:cs="Times"/>
           <w:sz w:val="24"/>
           <w:sz-cs w:val="24"/>
+          <w:b/>
         </w:rPr>
         <w:t xml:space="preserve"/>
         <w:tab/>
@@ -302,6 +288,7 @@
           <w:rFonts w:ascii="Times" w:hAnsi="Times" w:cs="Times"/>
           <w:sz w:val="24"/>
           <w:sz-cs w:val="24"/>
+          <w:b/>
         </w:rPr>
         <w:t xml:space="preserve"/>
         <w:tab/>
@@ -319,6 +306,7 @@
           <w:rFonts w:ascii="Times" w:hAnsi="Times" w:cs="Times"/>
           <w:sz w:val="24"/>
           <w:sz-cs w:val="24"/>
+          <w:b/>
         </w:rPr>
         <w:t xml:space="preserve"/>
         <w:tab/>
@@ -342,25 +330,19 @@
           <w:rFonts w:ascii="Times" w:hAnsi="Times" w:cs="Times"/>
           <w:sz w:val="24"/>
           <w:sz-cs w:val="24"/>
+          <w:b/>
         </w:rPr>
         <w:t xml:space="preserve">У пользователя системы может быть одновременно несколько ролей, например, «Оператор» и «Администратор». </w:t>
       </w:r>
-      <w:r>
-        <w:rPr>
-          <w:rFonts w:ascii="Times" w:hAnsi="Times" w:cs="Times"/>
-          <w:sz w:val="24"/>
-          <w:sz-cs w:val="24"/>
-        </w:rPr>
-        <w:t xml:space="preserve"/>
-      </w:r>
-    </w:p>
-    <w:p>
-      <w:pPr/>
-      <w:r>
-        <w:rPr>
-          <w:rFonts w:ascii="Times" w:hAnsi="Times" w:cs="Times"/>
-          <w:sz w:val="24"/>
-          <w:sz-cs w:val="24"/>
+    </w:p>
+    <w:p>
+      <w:pPr/>
+      <w:r>
+        <w:rPr>
+          <w:rFonts w:ascii="Times" w:hAnsi="Times" w:cs="Times"/>
+          <w:sz w:val="24"/>
+          <w:sz-cs w:val="24"/>
+          <w:b/>
           <w:color w:val="000000"/>
         </w:rPr>
         <w:t xml:space="preserve">У заявки пользователя предусмотрено 4 состояния:</w:t>
@@ -375,6 +357,7 @@
           <w:rFonts w:ascii="Times" w:hAnsi="Times" w:cs="Times"/>
           <w:sz w:val="24"/>
           <w:sz-cs w:val="24"/>
+          <w:b/>
           <w:color w:val="000000"/>
         </w:rPr>
         <w:t xml:space="preserve"/>
@@ -393,6 +376,7 @@
           <w:rFonts w:ascii="Times" w:hAnsi="Times" w:cs="Times"/>
           <w:sz w:val="24"/>
           <w:sz-cs w:val="24"/>
+          <w:b/>
           <w:color w:val="000000"/>
         </w:rPr>
         <w:t xml:space="preserve"/>
@@ -411,6 +395,7 @@
           <w:rFonts w:ascii="Times" w:hAnsi="Times" w:cs="Times"/>
           <w:sz w:val="24"/>
           <w:sz-cs w:val="24"/>
+          <w:b/>
           <w:color w:val="000000"/>
         </w:rPr>
         <w:t xml:space="preserve"/>
@@ -429,6 +414,7 @@
           <w:rFonts w:ascii="Times" w:hAnsi="Times" w:cs="Times"/>
           <w:sz w:val="24"/>
           <w:sz-cs w:val="24"/>
+          <w:b/>
           <w:color w:val="000000"/>
         </w:rPr>
         <w:t xml:space="preserve"/>
@@ -442,28 +428,31 @@
           <w:rFonts w:ascii="Times" w:hAnsi="Times" w:cs="Times"/>
           <w:sz w:val="24"/>
           <w:sz-cs w:val="24"/>
-        </w:rPr>
-        <w:t xml:space="preserve"/>
-      </w:r>
-    </w:p>
-    <w:p>
-      <w:pPr/>
-      <w:r>
-        <w:rPr>
-          <w:rFonts w:ascii="Times" w:hAnsi="Times" w:cs="Times"/>
-          <w:sz w:val="24"/>
-          <w:sz-cs w:val="24"/>
-        </w:rPr>
-        <w:t xml:space="preserve"/>
-      </w:r>
-    </w:p>
-    <w:p>
-      <w:pPr/>
-      <w:r>
-        <w:rPr>
-          <w:rFonts w:ascii="Times" w:hAnsi="Times" w:cs="Times"/>
-          <w:sz w:val="24"/>
-          <w:sz-cs w:val="24"/>
+          <w:b/>
+        </w:rPr>
+        <w:t xml:space="preserve"/>
+      </w:r>
+    </w:p>
+    <w:p>
+      <w:pPr/>
+      <w:r>
+        <w:rPr>
+          <w:rFonts w:ascii="Times" w:hAnsi="Times" w:cs="Times"/>
+          <w:sz w:val="24"/>
+          <w:sz-cs w:val="24"/>
+          <w:b/>
+        </w:rPr>
+        <w:t xml:space="preserve"/>
+      </w:r>
+    </w:p>
+    <w:p>
+      <w:pPr/>
+      <w:r>
+        <w:rPr>
+          <w:rFonts w:ascii="Times" w:hAnsi="Times" w:cs="Times"/>
+          <w:sz w:val="24"/>
+          <w:sz-cs w:val="24"/>
+          <w:b/>
         </w:rPr>
         <w:t xml:space="preserve">Пользователь может </w:t>
       </w:r>
@@ -477,6 +466,7 @@
           <w:rFonts w:ascii="Times" w:hAnsi="Times" w:cs="Times"/>
           <w:sz w:val="24"/>
           <w:sz-cs w:val="24"/>
+          <w:b/>
         </w:rPr>
         <w:t xml:space="preserve"/>
         <w:tab/>
@@ -502,6 +492,7 @@
           <w:rFonts w:ascii="Times" w:hAnsi="Times" w:cs="Times"/>
           <w:sz w:val="24"/>
           <w:sz-cs w:val="24"/>
+          <w:b/>
         </w:rPr>
         <w:t xml:space="preserve"/>
         <w:tab/>
@@ -527,6 +518,7 @@
           <w:rFonts w:ascii="Times" w:hAnsi="Times" w:cs="Times"/>
           <w:sz w:val="24"/>
           <w:sz-cs w:val="24"/>
+          <w:b/>
         </w:rPr>
         <w:t xml:space="preserve"/>
         <w:tab/>
@@ -549,6 +541,15 @@
         <w:tab/>
         <w:t xml:space="preserve">•</w:t>
         <w:tab/>
+        <w:t xml:space="preserve"/>
+      </w:r>
+      <w:r>
+        <w:rPr>
+          <w:rFonts w:ascii="Times" w:hAnsi="Times" w:cs="Times"/>
+          <w:sz w:val="24"/>
+          <w:sz-cs w:val="24"/>
+          <w:b/>
+        </w:rPr>
         <w:t xml:space="preserve">отправлять заявки на рассмотрение оператору.</w:t>
       </w:r>
       <w:r>
@@ -592,32 +593,42 @@
           <w:rFonts w:ascii="Times" w:hAnsi="Times" w:cs="Times"/>
           <w:sz w:val="24"/>
           <w:sz-cs w:val="24"/>
+          <w:b/>
         </w:rPr>
         <w:t xml:space="preserve">редактировать отправленные на рассмотрение заявки</w:t>
       </w:r>
-    </w:p>
-    <w:p>
-      <w:pPr>
-        <w:ind w:left="720"/>
-      </w:pPr>
-      <w:r>
-        <w:rPr>
-          <w:rFonts w:ascii="Times" w:hAnsi="Times" w:cs="Times"/>
-          <w:sz w:val="24"/>
-          <w:sz-cs w:val="24"/>
-        </w:rPr>
-        <w:t xml:space="preserve"/>
-        <w:tab/>
-        <w:t xml:space="preserve">•</w:t>
-        <w:tab/>
-        <w:t xml:space="preserve"/>
-      </w:r>
-      <w:r>
-        <w:rPr>
-          <w:rFonts w:ascii="Times" w:hAnsi="Times" w:cs="Times"/>
-          <w:sz w:val="24"/>
-          <w:sz-cs w:val="24"/>
-        </w:rPr>
+      <w:r>
+        <w:rPr>
+          <w:rFonts w:ascii="Times" w:hAnsi="Times" w:cs="Times"/>
+          <w:sz w:val="24"/>
+          <w:sz-cs w:val="24"/>
+        </w:rPr>
+        <w:t xml:space="preserve"/>
+      </w:r>
+    </w:p>
+    <w:p>
+      <w:pPr>
+        <w:ind w:left="720"/>
+      </w:pPr>
+      <w:r>
+        <w:rPr>
+          <w:rFonts w:ascii="Times" w:hAnsi="Times" w:cs="Times"/>
+          <w:sz w:val="24"/>
+          <w:sz-cs w:val="24"/>
+        </w:rPr>
+        <w:t xml:space="preserve"/>
+        <w:tab/>
+        <w:t xml:space="preserve"/>
+      </w:r>
+      <w:r>
+        <w:rPr>
+          <w:rFonts w:ascii="Times" w:hAnsi="Times" w:cs="Times"/>
+          <w:sz w:val="24"/>
+          <w:sz-cs w:val="24"/>
+          <w:b/>
+        </w:rPr>
+        <w:t xml:space="preserve">•</w:t>
+        <w:tab/>
         <w:t xml:space="preserve">видеть заявки других пользователей</w:t>
       </w:r>
     </w:p>
@@ -630,6 +641,7 @@
           <w:rFonts w:ascii="Times" w:hAnsi="Times" w:cs="Times"/>
           <w:sz w:val="24"/>
           <w:sz-cs w:val="24"/>
+          <w:b/>
         </w:rPr>
         <w:t xml:space="preserve"/>
         <w:tab/>
@@ -647,6 +659,7 @@
           <w:rFonts w:ascii="Times" w:hAnsi="Times" w:cs="Times"/>
           <w:sz w:val="24"/>
           <w:sz-cs w:val="24"/>
+          <w:b/>
         </w:rPr>
         <w:t xml:space="preserve"/>
         <w:tab/>
@@ -664,6 +677,7 @@
           <w:rFonts w:ascii="Times" w:hAnsi="Times" w:cs="Times"/>
           <w:sz w:val="24"/>
           <w:sz-cs w:val="24"/>
+          <w:b/>
         </w:rPr>
         <w:t xml:space="preserve"/>
         <w:tab/>
@@ -681,6 +695,7 @@
           <w:rFonts w:ascii="Times" w:hAnsi="Times" w:cs="Times"/>
           <w:sz w:val="24"/>
           <w:sz-cs w:val="24"/>
+          <w:b/>
         </w:rPr>
         <w:t xml:space="preserve"/>
         <w:tab/>
@@ -725,6 +740,15 @@
         <w:tab/>
         <w:t xml:space="preserve">•</w:t>
         <w:tab/>
+        <w:t xml:space="preserve"/>
+      </w:r>
+      <w:r>
+        <w:rPr>
+          <w:rFonts w:ascii="Times" w:hAnsi="Times" w:cs="Times"/>
+          <w:sz w:val="24"/>
+          <w:sz-cs w:val="24"/>
+          <w:b/>
+        </w:rPr>
         <w:t xml:space="preserve">Просматривать отправленные на рассмотрение заявки</w:t>
       </w:r>
       <w:r>
@@ -750,6 +774,15 @@
         <w:tab/>
         <w:t xml:space="preserve">•</w:t>
         <w:tab/>
+        <w:t xml:space="preserve"/>
+      </w:r>
+      <w:r>
+        <w:rPr>
+          <w:rFonts w:ascii="Times" w:hAnsi="Times" w:cs="Times"/>
+          <w:sz w:val="24"/>
+          <w:sz-cs w:val="24"/>
+          <w:b/>
+        </w:rPr>
         <w:t xml:space="preserve">Принимать заявки</w:t>
       </w:r>
     </w:p>
@@ -762,6 +795,7 @@
           <w:rFonts w:ascii="Times" w:hAnsi="Times" w:cs="Times"/>
           <w:sz w:val="24"/>
           <w:sz-cs w:val="24"/>
+          <w:b/>
         </w:rPr>
         <w:t xml:space="preserve"/>
         <w:tab/>
@@ -798,6 +832,7 @@
           <w:rFonts w:ascii="Times" w:hAnsi="Times" w:cs="Times"/>
           <w:sz w:val="24"/>
           <w:sz-cs w:val="24"/>
+          <w:b/>
         </w:rPr>
         <w:t xml:space="preserve"/>
         <w:tab/>
@@ -815,6 +850,7 @@
           <w:rFonts w:ascii="Times" w:hAnsi="Times" w:cs="Times"/>
           <w:sz w:val="24"/>
           <w:sz-cs w:val="24"/>
+          <w:b/>
         </w:rPr>
         <w:t xml:space="preserve"/>
         <w:tab/>
@@ -822,16 +858,25 @@
         <w:tab/>
         <w:t xml:space="preserve">просматривать заявки в статусе отличном от «отправлено»</w:t>
       </w:r>
-    </w:p>
-    <w:p>
-      <w:pPr>
-        <w:ind w:left="720"/>
-      </w:pPr>
-      <w:r>
-        <w:rPr>
-          <w:rFonts w:ascii="Times" w:hAnsi="Times" w:cs="Times"/>
-          <w:sz w:val="24"/>
-          <w:sz-cs w:val="24"/>
+      <w:r>
+        <w:rPr>
+          <w:rFonts w:ascii="Times" w:hAnsi="Times" w:cs="Times"/>
+          <w:sz w:val="24"/>
+          <w:sz-cs w:val="24"/>
+        </w:rPr>
+        <w:t xml:space="preserve"/>
+      </w:r>
+    </w:p>
+    <w:p>
+      <w:pPr>
+        <w:ind w:left="720"/>
+      </w:pPr>
+      <w:r>
+        <w:rPr>
+          <w:rFonts w:ascii="Times" w:hAnsi="Times" w:cs="Times"/>
+          <w:sz w:val="24"/>
+          <w:sz-cs w:val="24"/>
+          <w:b/>
         </w:rPr>
         <w:t xml:space="preserve"/>
         <w:tab/>
@@ -849,6 +894,7 @@
           <w:rFonts w:ascii="Times" w:hAnsi="Times" w:cs="Times"/>
           <w:sz w:val="24"/>
           <w:sz-cs w:val="24"/>
+          <w:b/>
         </w:rPr>
         <w:t xml:space="preserve"/>
         <w:tab/>
@@ -900,69 +946,28 @@
         </w:rPr>
         <w:t xml:space="preserve"/>
         <w:tab/>
-        <w:t xml:space="preserve"/>
-      </w:r>
-      <w:r>
-        <w:rPr>
-          <w:rFonts w:ascii="Times" w:hAnsi="Times" w:cs="Times"/>
-          <w:sz w:val="24"/>
-          <w:sz-cs w:val="24"/>
-          <w:b/>
-        </w:rPr>
-        <w:t xml:space="preserve">•</w:t>
-      </w:r>
-      <w:r>
-        <w:rPr>
-          <w:rFonts w:ascii="Times" w:hAnsi="Times" w:cs="Times"/>
-          <w:sz w:val="24"/>
-          <w:sz-cs w:val="24"/>
-        </w:rPr>
-        <w:t xml:space="preserve"/>
+        <w:t xml:space="preserve">•</w:t>
         <w:tab/>
         <w:t xml:space="preserve">смотреть список пользователей</w:t>
       </w:r>
-      <w:r>
-        <w:rPr>
-          <w:rFonts w:ascii="Times" w:hAnsi="Times" w:cs="Times"/>
-          <w:sz w:val="24"/>
-          <w:sz-cs w:val="24"/>
-          <w:b/>
-        </w:rPr>
-        <w:t xml:space="preserve"/>
-      </w:r>
-    </w:p>
-    <w:p>
-      <w:pPr>
-        <w:ind w:left="720"/>
-      </w:pPr>
-      <w:r>
-        <w:rPr>
-          <w:rFonts w:ascii="Times" w:hAnsi="Times" w:cs="Times"/>
-          <w:sz w:val="24"/>
-          <w:sz-cs w:val="24"/>
-        </w:rPr>
-        <w:t xml:space="preserve"/>
-        <w:tab/>
-        <w:t xml:space="preserve"/>
-      </w:r>
-      <w:r>
-        <w:rPr>
-          <w:rFonts w:ascii="Times" w:hAnsi="Times" w:cs="Times"/>
-          <w:sz w:val="24"/>
-          <w:sz-cs w:val="24"/>
-        </w:rPr>
+    </w:p>
+    <w:p>
+      <w:pPr>
+        <w:ind w:left="720"/>
+      </w:pPr>
+      <w:r>
+        <w:rPr>
+          <w:rFonts w:ascii="Times" w:hAnsi="Times" w:cs="Times"/>
+          <w:sz w:val="24"/>
+          <w:sz-cs w:val="24"/>
+          <w:b/>
+        </w:rPr>
+        <w:t xml:space="preserve"/>
+        <w:tab/>
         <w:t xml:space="preserve">•</w:t>
         <w:tab/>
         <w:t xml:space="preserve">назначать пользователям права оператора</w:t>
       </w:r>
-      <w:r>
-        <w:rPr>
-          <w:rFonts w:ascii="Times" w:hAnsi="Times" w:cs="Times"/>
-          <w:sz w:val="24"/>
-          <w:sz-cs w:val="24"/>
-        </w:rPr>
-        <w:t xml:space="preserve"/>
-      </w:r>
     </w:p>
     <w:p>
       <w:pPr/>
@@ -987,28 +992,30 @@
         </w:rPr>
         <w:t xml:space="preserve"/>
         <w:tab/>
+        <w:t xml:space="preserve"/>
+      </w:r>
+      <w:r>
+        <w:rPr>
+          <w:rFonts w:ascii="Times" w:hAnsi="Times" w:cs="Times"/>
+          <w:sz w:val="24"/>
+          <w:sz-cs w:val="24"/>
+          <w:b/>
+        </w:rPr>
         <w:t xml:space="preserve">•</w:t>
         <w:tab/>
         <w:t xml:space="preserve">создавать заявки</w:t>
       </w:r>
-      <w:r>
-        <w:rPr>
-          <w:rFonts w:ascii="Times" w:hAnsi="Times" w:cs="Times"/>
-          <w:sz w:val="24"/>
-          <w:sz-cs w:val="24"/>
-        </w:rPr>
-        <w:t xml:space="preserve"/>
-      </w:r>
-    </w:p>
-    <w:p>
-      <w:pPr>
-        <w:ind w:left="720"/>
-      </w:pPr>
-      <w:r>
-        <w:rPr>
-          <w:rFonts w:ascii="Times" w:hAnsi="Times" w:cs="Times"/>
-          <w:sz w:val="24"/>
-          <w:sz-cs w:val="24"/>
+    </w:p>
+    <w:p>
+      <w:pPr>
+        <w:ind w:left="720"/>
+      </w:pPr>
+      <w:r>
+        <w:rPr>
+          <w:rFonts w:ascii="Times" w:hAnsi="Times" w:cs="Times"/>
+          <w:sz w:val="24"/>
+          <w:sz-cs w:val="24"/>
+          <w:b/>
         </w:rPr>
         <w:t xml:space="preserve"/>
         <w:tab/>
@@ -1016,24 +1023,17 @@
         <w:tab/>
         <w:t xml:space="preserve">просматривать заявки</w:t>
       </w:r>
-      <w:r>
-        <w:rPr>
-          <w:rFonts w:ascii="Times" w:hAnsi="Times" w:cs="Times"/>
-          <w:sz w:val="24"/>
-          <w:sz-cs w:val="24"/>
-        </w:rPr>
-        <w:t xml:space="preserve"/>
-      </w:r>
-    </w:p>
-    <w:p>
-      <w:pPr>
-        <w:ind w:left="720"/>
-      </w:pPr>
-      <w:r>
-        <w:rPr>
-          <w:rFonts w:ascii="Times" w:hAnsi="Times" w:cs="Times"/>
-          <w:sz w:val="24"/>
-          <w:sz-cs w:val="24"/>
+    </w:p>
+    <w:p>
+      <w:pPr>
+        <w:ind w:left="720"/>
+      </w:pPr>
+      <w:r>
+        <w:rPr>
+          <w:rFonts w:ascii="Times" w:hAnsi="Times" w:cs="Times"/>
+          <w:sz w:val="24"/>
+          <w:sz-cs w:val="24"/>
+          <w:b/>
         </w:rPr>
         <w:t xml:space="preserve"/>
         <w:tab/>
@@ -1051,6 +1051,7 @@
           <w:rFonts w:ascii="Times" w:hAnsi="Times" w:cs="Times"/>
           <w:sz w:val="24"/>
           <w:sz-cs w:val="24"/>
+          <w:b/>
         </w:rPr>
         <w:t xml:space="preserve"/>
         <w:tab/>
@@ -1068,6 +1069,7 @@
           <w:rFonts w:ascii="Times" w:hAnsi="Times" w:cs="Times"/>
           <w:sz w:val="24"/>
           <w:sz-cs w:val="24"/>
+          <w:b/>
         </w:rPr>
         <w:t xml:space="preserve"/>
         <w:tab/>
@@ -1130,19 +1132,12 @@
           <w:rFonts w:ascii="Times" w:hAnsi="Times" w:cs="Times"/>
           <w:sz w:val="24"/>
           <w:sz-cs w:val="24"/>
-        </w:rPr>
-        <w:t xml:space="preserve"/>
-        <w:tab/>
-        <w:t xml:space="preserve">•</w:t>
-        <w:tab/>
-        <w:t xml:space="preserve"/>
-      </w:r>
-      <w:r>
-        <w:rPr>
-          <w:rFonts w:ascii="Times" w:hAnsi="Times" w:cs="Times"/>
-          <w:sz w:val="24"/>
-          <w:sz-cs w:val="24"/>
-        </w:rPr>
+          <w:b/>
+        </w:rPr>
+        <w:t xml:space="preserve"/>
+        <w:tab/>
+        <w:t xml:space="preserve">•</w:t>
+        <w:tab/>
         <w:t xml:space="preserve">Java 1.8</w:t>
       </w:r>
     </w:p>
@@ -1155,6 +1150,7 @@
           <w:rFonts w:ascii="Times" w:hAnsi="Times" w:cs="Times"/>
           <w:sz w:val="24"/>
           <w:sz-cs w:val="24"/>
+          <w:b/>
         </w:rPr>
         <w:t xml:space="preserve"/>
         <w:tab/>
@@ -1172,6 +1168,7 @@
           <w:rFonts w:ascii="Times" w:hAnsi="Times" w:cs="Times"/>
           <w:sz w:val="24"/>
           <w:sz-cs w:val="24"/>
+          <w:b/>
         </w:rPr>
         <w:t xml:space="preserve"/>
         <w:tab/>
@@ -1189,6 +1186,7 @@
           <w:rFonts w:ascii="Times" w:hAnsi="Times" w:cs="Times"/>
           <w:sz w:val="24"/>
           <w:sz-cs w:val="24"/>
+          <w:b/>
         </w:rPr>
         <w:t xml:space="preserve"/>
         <w:tab/>
@@ -1206,6 +1204,7 @@
           <w:rFonts w:ascii="Times" w:hAnsi="Times" w:cs="Times"/>
           <w:sz w:val="24"/>
           <w:sz-cs w:val="24"/>
+          <w:b/>
         </w:rPr>
         <w:t xml:space="preserve"/>
         <w:tab/>
@@ -1223,6 +1222,7 @@
           <w:rFonts w:ascii="Times" w:hAnsi="Times" w:cs="Times"/>
           <w:sz w:val="24"/>
           <w:sz-cs w:val="24"/>
+          <w:b/>
         </w:rPr>
         <w:t xml:space="preserve"/>
         <w:tab/>
@@ -1230,29 +1230,29 @@
         <w:tab/>
         <w:t xml:space="preserve">Использовать реляционную БД (MS SQL, PostgreSQL, h2), </w:t>
       </w:r>
-    </w:p>
-    <w:p>
-      <w:pPr>
-        <w:ind w:left="720"/>
-      </w:pPr>
-      <w:r>
-        <w:rPr>
-          <w:rFonts w:ascii="Times" w:hAnsi="Times" w:cs="Times"/>
-          <w:sz w:val="24"/>
-          <w:sz-cs w:val="24"/>
-        </w:rPr>
-        <w:t xml:space="preserve"/>
-        <w:tab/>
-        <w:t xml:space="preserve"/>
-        <w:tab/>
-        <w:t xml:space="preserve"/>
-      </w:r>
-      <w:r>
-        <w:rPr>
-          <w:rFonts w:ascii="Times" w:hAnsi="Times" w:cs="Times"/>
-          <w:sz w:val="24"/>
-          <w:sz-cs w:val="24"/>
-        </w:rPr>
+      <w:r>
+        <w:rPr>
+          <w:rFonts w:ascii="Times" w:hAnsi="Times" w:cs="Times"/>
+          <w:sz w:val="24"/>
+          <w:sz-cs w:val="24"/>
+        </w:rPr>
+        <w:t xml:space="preserve"/>
+      </w:r>
+    </w:p>
+    <w:p>
+      <w:pPr>
+        <w:ind w:left="720"/>
+      </w:pPr>
+      <w:r>
+        <w:rPr>
+          <w:rFonts w:ascii="Times" w:hAnsi="Times" w:cs="Times"/>
+          <w:sz w:val="24"/>
+          <w:sz-cs w:val="24"/>
+        </w:rPr>
+        <w:t xml:space="preserve"/>
+        <w:tab/>
+        <w:t xml:space="preserve"/>
+        <w:tab/>
         <w:t xml:space="preserve">скрипт базы данных должен быть приложен к исходникам в системе контроля версии</w:t>
       </w:r>
     </w:p>
@@ -1270,14 +1270,6 @@
         <w:tab/>
         <w:t xml:space="preserve">•</w:t>
         <w:tab/>
-        <w:t xml:space="preserve"/>
-      </w:r>
-      <w:r>
-        <w:rPr>
-          <w:rFonts w:ascii="Times" w:hAnsi="Times" w:cs="Times"/>
-          <w:sz w:val="24"/>
-          <w:sz-cs w:val="24"/>
-        </w:rPr>
         <w:t xml:space="preserve">Создание пользователей и ролей не предусмотрено в этой системе. </w:t>
       </w:r>
     </w:p>
@@ -1295,14 +1287,6 @@
         <w:tab/>
         <w:t xml:space="preserve"/>
         <w:tab/>
-        <w:t xml:space="preserve"/>
-      </w:r>
-      <w:r>
-        <w:rPr>
-          <w:rFonts w:ascii="Times" w:hAnsi="Times" w:cs="Times"/>
-          <w:sz w:val="24"/>
-          <w:sz-cs w:val="24"/>
-        </w:rPr>
         <w:t xml:space="preserve">Подразумевается, что данные об учетных записях пользователей и роли уже есть в БД</w:t>
       </w:r>
     </w:p>
@@ -1320,14 +1304,6 @@
         <w:tab/>
         <w:t xml:space="preserve">•</w:t>
         <w:tab/>
-        <w:t xml:space="preserve"/>
-      </w:r>
-      <w:r>
-        <w:rPr>
-          <w:rFonts w:ascii="Times" w:hAnsi="Times" w:cs="Times"/>
-          <w:sz w:val="24"/>
-          <w:sz-cs w:val="24"/>
-        </w:rPr>
         <w:t xml:space="preserve">В случае просмотра заявки оператором текст заявки выводить со знаком &lt;-&gt; после каждого символа. </w:t>
       </w:r>
     </w:p>

</xml_diff>

<commit_message>
fixed some bugs and implemented message converting feature
</commit_message>
<xml_diff>
--- a/Specification.docx
+++ b/Specification.docx
@@ -1299,6 +1299,7 @@
           <w:rFonts w:ascii="Times" w:hAnsi="Times" w:cs="Times"/>
           <w:sz w:val="24"/>
           <w:sz-cs w:val="24"/>
+          <w:b/>
         </w:rPr>
         <w:t xml:space="preserve"/>
         <w:tab/>
@@ -1316,6 +1317,7 @@
           <w:rFonts w:ascii="Times" w:hAnsi="Times" w:cs="Times"/>
           <w:sz w:val="24"/>
           <w:sz-cs w:val="24"/>
+          <w:b/>
         </w:rPr>
         <w:t xml:space="preserve"/>
         <w:tab/>
@@ -1333,12 +1335,21 @@
           <w:rFonts w:ascii="Times" w:hAnsi="Times" w:cs="Times"/>
           <w:sz w:val="24"/>
           <w:sz-cs w:val="24"/>
+          <w:b/>
         </w:rPr>
         <w:t xml:space="preserve"/>
         <w:tab/>
         <w:t xml:space="preserve"/>
         <w:tab/>
         <w:t xml:space="preserve">а оператор на экране видит текст в формате «М-н-е- -н-у-ж-н-а- -п-о-м-о-щ-ь».</w:t>
+      </w:r>
+      <w:r>
+        <w:rPr>
+          <w:rFonts w:ascii="Times" w:hAnsi="Times" w:cs="Times"/>
+          <w:sz w:val="24"/>
+          <w:sz-cs w:val="24"/>
+        </w:rPr>
+        <w:t xml:space="preserve"/>
       </w:r>
     </w:p>
     <w:p>

</xml_diff>

<commit_message>
added schema.sql and minor fixes
</commit_message>
<xml_diff>
--- a/Specification.docx
+++ b/Specification.docx
@@ -256,7 +256,6 @@
           <w:rFonts w:ascii="Times" w:hAnsi="Times" w:cs="Times"/>
           <w:sz w:val="24"/>
           <w:sz-cs w:val="24"/>
-          <w:b/>
         </w:rPr>
         <w:t xml:space="preserve">В системе предусмотрены 3 роли:</w:t>
       </w:r>
@@ -270,7 +269,6 @@
           <w:rFonts w:ascii="Times" w:hAnsi="Times" w:cs="Times"/>
           <w:sz w:val="24"/>
           <w:sz-cs w:val="24"/>
-          <w:b/>
         </w:rPr>
         <w:t xml:space="preserve"/>
         <w:tab/>
@@ -288,7 +286,6 @@
           <w:rFonts w:ascii="Times" w:hAnsi="Times" w:cs="Times"/>
           <w:sz w:val="24"/>
           <w:sz-cs w:val="24"/>
-          <w:b/>
         </w:rPr>
         <w:t xml:space="preserve"/>
         <w:tab/>
@@ -306,7 +303,6 @@
           <w:rFonts w:ascii="Times" w:hAnsi="Times" w:cs="Times"/>
           <w:sz w:val="24"/>
           <w:sz-cs w:val="24"/>
-          <w:b/>
         </w:rPr>
         <w:t xml:space="preserve"/>
         <w:tab/>
@@ -314,23 +310,14 @@
         <w:tab/>
         <w:t xml:space="preserve">Администратор</w:t>
       </w:r>
-      <w:r>
-        <w:rPr>
-          <w:rFonts w:ascii="Times" w:hAnsi="Times" w:cs="Times"/>
-          <w:sz w:val="24"/>
-          <w:sz-cs w:val="24"/>
-        </w:rPr>
-        <w:t xml:space="preserve"/>
-      </w:r>
-    </w:p>
-    <w:p>
-      <w:pPr/>
-      <w:r>
-        <w:rPr>
-          <w:rFonts w:ascii="Times" w:hAnsi="Times" w:cs="Times"/>
-          <w:sz w:val="24"/>
-          <w:sz-cs w:val="24"/>
-          <w:b/>
+    </w:p>
+    <w:p>
+      <w:pPr/>
+      <w:r>
+        <w:rPr>
+          <w:rFonts w:ascii="Times" w:hAnsi="Times" w:cs="Times"/>
+          <w:sz w:val="24"/>
+          <w:sz-cs w:val="24"/>
         </w:rPr>
         <w:t xml:space="preserve">У пользователя системы может быть одновременно несколько ролей, например, «Оператор» и «Администратор». </w:t>
       </w:r>
@@ -342,7 +329,6 @@
           <w:rFonts w:ascii="Times" w:hAnsi="Times" w:cs="Times"/>
           <w:sz w:val="24"/>
           <w:sz-cs w:val="24"/>
-          <w:b/>
           <w:color w:val="000000"/>
         </w:rPr>
         <w:t xml:space="preserve">У заявки пользователя предусмотрено 4 состояния:</w:t>
@@ -357,7 +343,6 @@
           <w:rFonts w:ascii="Times" w:hAnsi="Times" w:cs="Times"/>
           <w:sz w:val="24"/>
           <w:sz-cs w:val="24"/>
-          <w:b/>
           <w:color w:val="000000"/>
         </w:rPr>
         <w:t xml:space="preserve"/>
@@ -376,7 +361,6 @@
           <w:rFonts w:ascii="Times" w:hAnsi="Times" w:cs="Times"/>
           <w:sz w:val="24"/>
           <w:sz-cs w:val="24"/>
-          <w:b/>
           <w:color w:val="000000"/>
         </w:rPr>
         <w:t xml:space="preserve"/>
@@ -395,7 +379,6 @@
           <w:rFonts w:ascii="Times" w:hAnsi="Times" w:cs="Times"/>
           <w:sz w:val="24"/>
           <w:sz-cs w:val="24"/>
-          <w:b/>
           <w:color w:val="000000"/>
         </w:rPr>
         <w:t xml:space="preserve"/>
@@ -414,7 +397,6 @@
           <w:rFonts w:ascii="Times" w:hAnsi="Times" w:cs="Times"/>
           <w:sz w:val="24"/>
           <w:sz-cs w:val="24"/>
-          <w:b/>
           <w:color w:val="000000"/>
         </w:rPr>
         <w:t xml:space="preserve"/>
@@ -428,31 +410,28 @@
           <w:rFonts w:ascii="Times" w:hAnsi="Times" w:cs="Times"/>
           <w:sz w:val="24"/>
           <w:sz-cs w:val="24"/>
-          <w:b/>
-        </w:rPr>
-        <w:t xml:space="preserve"/>
-      </w:r>
-    </w:p>
-    <w:p>
-      <w:pPr/>
-      <w:r>
-        <w:rPr>
-          <w:rFonts w:ascii="Times" w:hAnsi="Times" w:cs="Times"/>
-          <w:sz w:val="24"/>
-          <w:sz-cs w:val="24"/>
-          <w:b/>
-        </w:rPr>
-        <w:t xml:space="preserve"/>
-      </w:r>
-    </w:p>
-    <w:p>
-      <w:pPr/>
-      <w:r>
-        <w:rPr>
-          <w:rFonts w:ascii="Times" w:hAnsi="Times" w:cs="Times"/>
-          <w:sz w:val="24"/>
-          <w:sz-cs w:val="24"/>
-          <w:b/>
+        </w:rPr>
+        <w:t xml:space="preserve"/>
+      </w:r>
+    </w:p>
+    <w:p>
+      <w:pPr/>
+      <w:r>
+        <w:rPr>
+          <w:rFonts w:ascii="Times" w:hAnsi="Times" w:cs="Times"/>
+          <w:sz w:val="24"/>
+          <w:sz-cs w:val="24"/>
+        </w:rPr>
+        <w:t xml:space="preserve"/>
+      </w:r>
+    </w:p>
+    <w:p>
+      <w:pPr/>
+      <w:r>
+        <w:rPr>
+          <w:rFonts w:ascii="Times" w:hAnsi="Times" w:cs="Times"/>
+          <w:sz w:val="24"/>
+          <w:sz-cs w:val="24"/>
         </w:rPr>
         <w:t xml:space="preserve">Пользователь может </w:t>
       </w:r>
@@ -466,7 +445,6 @@
           <w:rFonts w:ascii="Times" w:hAnsi="Times" w:cs="Times"/>
           <w:sz w:val="24"/>
           <w:sz-cs w:val="24"/>
-          <w:b/>
         </w:rPr>
         <w:t xml:space="preserve"/>
         <w:tab/>
@@ -474,25 +452,16 @@
         <w:tab/>
         <w:t xml:space="preserve">создавать заявки</w:t>
       </w:r>
-      <w:r>
-        <w:rPr>
-          <w:rFonts w:ascii="Times" w:hAnsi="Times" w:cs="Times"/>
-          <w:sz w:val="24"/>
-          <w:sz-cs w:val="24"/>
-        </w:rPr>
-        <w:t xml:space="preserve"/>
-      </w:r>
-    </w:p>
-    <w:p>
-      <w:pPr>
-        <w:ind w:left="720"/>
-      </w:pPr>
-      <w:r>
-        <w:rPr>
-          <w:rFonts w:ascii="Times" w:hAnsi="Times" w:cs="Times"/>
-          <w:sz w:val="24"/>
-          <w:sz-cs w:val="24"/>
-          <w:b/>
+    </w:p>
+    <w:p>
+      <w:pPr>
+        <w:ind w:left="720"/>
+      </w:pPr>
+      <w:r>
+        <w:rPr>
+          <w:rFonts w:ascii="Times" w:hAnsi="Times" w:cs="Times"/>
+          <w:sz w:val="24"/>
+          <w:sz-cs w:val="24"/>
         </w:rPr>
         <w:t xml:space="preserve"/>
         <w:tab/>
@@ -500,25 +469,16 @@
         <w:tab/>
         <w:t xml:space="preserve">просматривать созданные им заявки</w:t>
       </w:r>
-      <w:r>
-        <w:rPr>
-          <w:rFonts w:ascii="Times" w:hAnsi="Times" w:cs="Times"/>
-          <w:sz w:val="24"/>
-          <w:sz-cs w:val="24"/>
-        </w:rPr>
-        <w:t xml:space="preserve"/>
-      </w:r>
-    </w:p>
-    <w:p>
-      <w:pPr>
-        <w:ind w:left="720"/>
-      </w:pPr>
-      <w:r>
-        <w:rPr>
-          <w:rFonts w:ascii="Times" w:hAnsi="Times" w:cs="Times"/>
-          <w:sz w:val="24"/>
-          <w:sz-cs w:val="24"/>
-          <w:b/>
+    </w:p>
+    <w:p>
+      <w:pPr>
+        <w:ind w:left="720"/>
+      </w:pPr>
+      <w:r>
+        <w:rPr>
+          <w:rFonts w:ascii="Times" w:hAnsi="Times" w:cs="Times"/>
+          <w:sz w:val="24"/>
+          <w:sz-cs w:val="24"/>
         </w:rPr>
         <w:t xml:space="preserve"/>
         <w:tab/>
@@ -541,25 +501,8 @@
         <w:tab/>
         <w:t xml:space="preserve">•</w:t>
         <w:tab/>
-        <w:t xml:space="preserve"/>
-      </w:r>
-      <w:r>
-        <w:rPr>
-          <w:rFonts w:ascii="Times" w:hAnsi="Times" w:cs="Times"/>
-          <w:sz w:val="24"/>
-          <w:sz-cs w:val="24"/>
-          <w:b/>
-        </w:rPr>
         <w:t xml:space="preserve">отправлять заявки на рассмотрение оператору.</w:t>
       </w:r>
-      <w:r>
-        <w:rPr>
-          <w:rFonts w:ascii="Times" w:hAnsi="Times" w:cs="Times"/>
-          <w:sz w:val="24"/>
-          <w:sz-cs w:val="24"/>
-        </w:rPr>
-        <w:t xml:space="preserve"/>
-      </w:r>
     </w:p>
     <w:p>
       <w:pPr/>
@@ -586,47 +529,21 @@
         <w:tab/>
         <w:t xml:space="preserve">•</w:t>
         <w:tab/>
-        <w:t xml:space="preserve"/>
-      </w:r>
-      <w:r>
-        <w:rPr>
-          <w:rFonts w:ascii="Times" w:hAnsi="Times" w:cs="Times"/>
-          <w:sz w:val="24"/>
-          <w:sz-cs w:val="24"/>
-          <w:b/>
-        </w:rPr>
         <w:t xml:space="preserve">редактировать отправленные на рассмотрение заявки</w:t>
       </w:r>
-      <w:r>
-        <w:rPr>
-          <w:rFonts w:ascii="Times" w:hAnsi="Times" w:cs="Times"/>
-          <w:sz w:val="24"/>
-          <w:sz-cs w:val="24"/>
-        </w:rPr>
-        <w:t xml:space="preserve"/>
-      </w:r>
-    </w:p>
-    <w:p>
-      <w:pPr>
-        <w:ind w:left="720"/>
-      </w:pPr>
-      <w:r>
-        <w:rPr>
-          <w:rFonts w:ascii="Times" w:hAnsi="Times" w:cs="Times"/>
-          <w:sz w:val="24"/>
-          <w:sz-cs w:val="24"/>
-        </w:rPr>
-        <w:t xml:space="preserve"/>
-        <w:tab/>
-        <w:t xml:space="preserve"/>
-      </w:r>
-      <w:r>
-        <w:rPr>
-          <w:rFonts w:ascii="Times" w:hAnsi="Times" w:cs="Times"/>
-          <w:sz w:val="24"/>
-          <w:sz-cs w:val="24"/>
-          <w:b/>
-        </w:rPr>
+    </w:p>
+    <w:p>
+      <w:pPr>
+        <w:ind w:left="720"/>
+      </w:pPr>
+      <w:r>
+        <w:rPr>
+          <w:rFonts w:ascii="Times" w:hAnsi="Times" w:cs="Times"/>
+          <w:sz w:val="24"/>
+          <w:sz-cs w:val="24"/>
+        </w:rPr>
+        <w:t xml:space="preserve"/>
+        <w:tab/>
         <w:t xml:space="preserve">•</w:t>
         <w:tab/>
         <w:t xml:space="preserve">видеть заявки других пользователей</w:t>
@@ -641,7 +558,6 @@
           <w:rFonts w:ascii="Times" w:hAnsi="Times" w:cs="Times"/>
           <w:sz w:val="24"/>
           <w:sz-cs w:val="24"/>
-          <w:b/>
         </w:rPr>
         <w:t xml:space="preserve"/>
         <w:tab/>
@@ -659,7 +575,6 @@
           <w:rFonts w:ascii="Times" w:hAnsi="Times" w:cs="Times"/>
           <w:sz w:val="24"/>
           <w:sz-cs w:val="24"/>
-          <w:b/>
         </w:rPr>
         <w:t xml:space="preserve"/>
         <w:tab/>
@@ -677,7 +592,6 @@
           <w:rFonts w:ascii="Times" w:hAnsi="Times" w:cs="Times"/>
           <w:sz w:val="24"/>
           <w:sz-cs w:val="24"/>
-          <w:b/>
         </w:rPr>
         <w:t xml:space="preserve"/>
         <w:tab/>
@@ -695,7 +609,6 @@
           <w:rFonts w:ascii="Times" w:hAnsi="Times" w:cs="Times"/>
           <w:sz w:val="24"/>
           <w:sz-cs w:val="24"/>
-          <w:b/>
         </w:rPr>
         <w:t xml:space="preserve"/>
         <w:tab/>
@@ -740,49 +653,23 @@
         <w:tab/>
         <w:t xml:space="preserve">•</w:t>
         <w:tab/>
-        <w:t xml:space="preserve"/>
-      </w:r>
-      <w:r>
-        <w:rPr>
-          <w:rFonts w:ascii="Times" w:hAnsi="Times" w:cs="Times"/>
-          <w:sz w:val="24"/>
-          <w:sz-cs w:val="24"/>
-          <w:b/>
-        </w:rPr>
         <w:t xml:space="preserve">Просматривать отправленные на рассмотрение заявки</w:t>
       </w:r>
-      <w:r>
-        <w:rPr>
-          <w:rFonts w:ascii="Times" w:hAnsi="Times" w:cs="Times"/>
-          <w:sz w:val="24"/>
-          <w:sz-cs w:val="24"/>
-        </w:rPr>
-        <w:t xml:space="preserve"/>
-      </w:r>
-    </w:p>
-    <w:p>
-      <w:pPr>
-        <w:ind w:left="720"/>
-      </w:pPr>
-      <w:r>
-        <w:rPr>
-          <w:rFonts w:ascii="Times" w:hAnsi="Times" w:cs="Times"/>
-          <w:sz w:val="24"/>
-          <w:sz-cs w:val="24"/>
-        </w:rPr>
-        <w:t xml:space="preserve"/>
-        <w:tab/>
-        <w:t xml:space="preserve">•</w:t>
-        <w:tab/>
-        <w:t xml:space="preserve"/>
-      </w:r>
-      <w:r>
-        <w:rPr>
-          <w:rFonts w:ascii="Times" w:hAnsi="Times" w:cs="Times"/>
-          <w:sz w:val="24"/>
-          <w:sz-cs w:val="24"/>
-          <w:b/>
-        </w:rPr>
+    </w:p>
+    <w:p>
+      <w:pPr>
+        <w:ind w:left="720"/>
+      </w:pPr>
+      <w:r>
+        <w:rPr>
+          <w:rFonts w:ascii="Times" w:hAnsi="Times" w:cs="Times"/>
+          <w:sz w:val="24"/>
+          <w:sz-cs w:val="24"/>
+        </w:rPr>
+        <w:t xml:space="preserve"/>
+        <w:tab/>
+        <w:t xml:space="preserve">•</w:t>
+        <w:tab/>
         <w:t xml:space="preserve">Принимать заявки</w:t>
       </w:r>
     </w:p>
@@ -795,7 +682,6 @@
           <w:rFonts w:ascii="Times" w:hAnsi="Times" w:cs="Times"/>
           <w:sz w:val="24"/>
           <w:sz-cs w:val="24"/>
-          <w:b/>
         </w:rPr>
         <w:t xml:space="preserve"/>
         <w:tab/>
@@ -803,14 +689,6 @@
         <w:tab/>
         <w:t xml:space="preserve">Отклонять заявки</w:t>
       </w:r>
-      <w:r>
-        <w:rPr>
-          <w:rFonts w:ascii="Times" w:hAnsi="Times" w:cs="Times"/>
-          <w:sz w:val="24"/>
-          <w:sz-cs w:val="24"/>
-        </w:rPr>
-        <w:t xml:space="preserve"/>
-      </w:r>
     </w:p>
     <w:p>
       <w:pPr/>
@@ -832,7 +710,6 @@
           <w:rFonts w:ascii="Times" w:hAnsi="Times" w:cs="Times"/>
           <w:sz w:val="24"/>
           <w:sz-cs w:val="24"/>
-          <w:b/>
         </w:rPr>
         <w:t xml:space="preserve"/>
         <w:tab/>
@@ -850,7 +727,6 @@
           <w:rFonts w:ascii="Times" w:hAnsi="Times" w:cs="Times"/>
           <w:sz w:val="24"/>
           <w:sz-cs w:val="24"/>
-          <w:b/>
         </w:rPr>
         <w:t xml:space="preserve"/>
         <w:tab/>
@@ -858,25 +734,16 @@
         <w:tab/>
         <w:t xml:space="preserve">просматривать заявки в статусе отличном от «отправлено»</w:t>
       </w:r>
-      <w:r>
-        <w:rPr>
-          <w:rFonts w:ascii="Times" w:hAnsi="Times" w:cs="Times"/>
-          <w:sz w:val="24"/>
-          <w:sz-cs w:val="24"/>
-        </w:rPr>
-        <w:t xml:space="preserve"/>
-      </w:r>
-    </w:p>
-    <w:p>
-      <w:pPr>
-        <w:ind w:left="720"/>
-      </w:pPr>
-      <w:r>
-        <w:rPr>
-          <w:rFonts w:ascii="Times" w:hAnsi="Times" w:cs="Times"/>
-          <w:sz w:val="24"/>
-          <w:sz-cs w:val="24"/>
-          <w:b/>
+    </w:p>
+    <w:p>
+      <w:pPr>
+        <w:ind w:left="720"/>
+      </w:pPr>
+      <w:r>
+        <w:rPr>
+          <w:rFonts w:ascii="Times" w:hAnsi="Times" w:cs="Times"/>
+          <w:sz w:val="24"/>
+          <w:sz-cs w:val="24"/>
         </w:rPr>
         <w:t xml:space="preserve"/>
         <w:tab/>
@@ -894,7 +761,6 @@
           <w:rFonts w:ascii="Times" w:hAnsi="Times" w:cs="Times"/>
           <w:sz w:val="24"/>
           <w:sz-cs w:val="24"/>
-          <w:b/>
         </w:rPr>
         <w:t xml:space="preserve"/>
         <w:tab/>
@@ -902,14 +768,6 @@
         <w:tab/>
         <w:t xml:space="preserve">назначать права</w:t>
       </w:r>
-      <w:r>
-        <w:rPr>
-          <w:rFonts w:ascii="Times" w:hAnsi="Times" w:cs="Times"/>
-          <w:sz w:val="24"/>
-          <w:sz-cs w:val="24"/>
-        </w:rPr>
-        <w:t xml:space="preserve"/>
-      </w:r>
     </w:p>
     <w:p>
       <w:pPr/>
@@ -942,7 +800,6 @@
           <w:rFonts w:ascii="Times" w:hAnsi="Times" w:cs="Times"/>
           <w:sz w:val="24"/>
           <w:sz-cs w:val="24"/>
-          <w:b/>
         </w:rPr>
         <w:t xml:space="preserve"/>
         <w:tab/>
@@ -960,7 +817,6 @@
           <w:rFonts w:ascii="Times" w:hAnsi="Times" w:cs="Times"/>
           <w:sz w:val="24"/>
           <w:sz-cs w:val="24"/>
-          <w:b/>
         </w:rPr>
         <w:t xml:space="preserve"/>
         <w:tab/>
@@ -992,15 +848,6 @@
         </w:rPr>
         <w:t xml:space="preserve"/>
         <w:tab/>
-        <w:t xml:space="preserve"/>
-      </w:r>
-      <w:r>
-        <w:rPr>
-          <w:rFonts w:ascii="Times" w:hAnsi="Times" w:cs="Times"/>
-          <w:sz w:val="24"/>
-          <w:sz-cs w:val="24"/>
-          <w:b/>
-        </w:rPr>
         <w:t xml:space="preserve">•</w:t>
         <w:tab/>
         <w:t xml:space="preserve">создавать заявки</w:t>
@@ -1015,7 +862,6 @@
           <w:rFonts w:ascii="Times" w:hAnsi="Times" w:cs="Times"/>
           <w:sz w:val="24"/>
           <w:sz-cs w:val="24"/>
-          <w:b/>
         </w:rPr>
         <w:t xml:space="preserve"/>
         <w:tab/>
@@ -1033,7 +879,6 @@
           <w:rFonts w:ascii="Times" w:hAnsi="Times" w:cs="Times"/>
           <w:sz w:val="24"/>
           <w:sz-cs w:val="24"/>
-          <w:b/>
         </w:rPr>
         <w:t xml:space="preserve"/>
         <w:tab/>
@@ -1051,7 +896,6 @@
           <w:rFonts w:ascii="Times" w:hAnsi="Times" w:cs="Times"/>
           <w:sz w:val="24"/>
           <w:sz-cs w:val="24"/>
-          <w:b/>
         </w:rPr>
         <w:t xml:space="preserve"/>
         <w:tab/>
@@ -1069,7 +913,6 @@
           <w:rFonts w:ascii="Times" w:hAnsi="Times" w:cs="Times"/>
           <w:sz w:val="24"/>
           <w:sz-cs w:val="24"/>
-          <w:b/>
         </w:rPr>
         <w:t xml:space="preserve"/>
         <w:tab/>
@@ -1077,14 +920,6 @@
         <w:tab/>
         <w:t xml:space="preserve">отклонять заявки</w:t>
       </w:r>
-      <w:r>
-        <w:rPr>
-          <w:rFonts w:ascii="Times" w:hAnsi="Times" w:cs="Times"/>
-          <w:sz w:val="24"/>
-          <w:sz-cs w:val="24"/>
-        </w:rPr>
-        <w:t xml:space="preserve"/>
-      </w:r>
     </w:p>
     <w:p>
       <w:pPr>
@@ -1132,7 +967,6 @@
           <w:rFonts w:ascii="Times" w:hAnsi="Times" w:cs="Times"/>
           <w:sz w:val="24"/>
           <w:sz-cs w:val="24"/>
-          <w:b/>
         </w:rPr>
         <w:t xml:space="preserve"/>
         <w:tab/>
@@ -1150,7 +984,6 @@
           <w:rFonts w:ascii="Times" w:hAnsi="Times" w:cs="Times"/>
           <w:sz w:val="24"/>
           <w:sz-cs w:val="24"/>
-          <w:b/>
         </w:rPr>
         <w:t xml:space="preserve"/>
         <w:tab/>
@@ -1168,7 +1001,6 @@
           <w:rFonts w:ascii="Times" w:hAnsi="Times" w:cs="Times"/>
           <w:sz w:val="24"/>
           <w:sz-cs w:val="24"/>
-          <w:b/>
         </w:rPr>
         <w:t xml:space="preserve"/>
         <w:tab/>
@@ -1186,7 +1018,6 @@
           <w:rFonts w:ascii="Times" w:hAnsi="Times" w:cs="Times"/>
           <w:sz w:val="24"/>
           <w:sz-cs w:val="24"/>
-          <w:b/>
         </w:rPr>
         <w:t xml:space="preserve"/>
         <w:tab/>
@@ -1204,7 +1035,6 @@
           <w:rFonts w:ascii="Times" w:hAnsi="Times" w:cs="Times"/>
           <w:sz w:val="24"/>
           <w:sz-cs w:val="24"/>
-          <w:b/>
         </w:rPr>
         <w:t xml:space="preserve"/>
         <w:tab/>
@@ -1222,7 +1052,6 @@
           <w:rFonts w:ascii="Times" w:hAnsi="Times" w:cs="Times"/>
           <w:sz w:val="24"/>
           <w:sz-cs w:val="24"/>
-          <w:b/>
         </w:rPr>
         <w:t xml:space="preserve"/>
         <w:tab/>
@@ -1230,14 +1059,6 @@
         <w:tab/>
         <w:t xml:space="preserve">Использовать реляционную БД (MS SQL, PostgreSQL, h2), </w:t>
       </w:r>
-      <w:r>
-        <w:rPr>
-          <w:rFonts w:ascii="Times" w:hAnsi="Times" w:cs="Times"/>
-          <w:sz w:val="24"/>
-          <w:sz-cs w:val="24"/>
-        </w:rPr>
-        <w:t xml:space="preserve"/>
-      </w:r>
     </w:p>
     <w:p>
       <w:pPr>
@@ -1299,7 +1120,6 @@
           <w:rFonts w:ascii="Times" w:hAnsi="Times" w:cs="Times"/>
           <w:sz w:val="24"/>
           <w:sz-cs w:val="24"/>
-          <w:b/>
         </w:rPr>
         <w:t xml:space="preserve"/>
         <w:tab/>
@@ -1317,7 +1137,6 @@
           <w:rFonts w:ascii="Times" w:hAnsi="Times" w:cs="Times"/>
           <w:sz w:val="24"/>
           <w:sz-cs w:val="24"/>
-          <w:b/>
         </w:rPr>
         <w:t xml:space="preserve"/>
         <w:tab/>
@@ -1335,21 +1154,12 @@
           <w:rFonts w:ascii="Times" w:hAnsi="Times" w:cs="Times"/>
           <w:sz w:val="24"/>
           <w:sz-cs w:val="24"/>
-          <w:b/>
         </w:rPr>
         <w:t xml:space="preserve"/>
         <w:tab/>
         <w:t xml:space="preserve"/>
         <w:tab/>
         <w:t xml:space="preserve">а оператор на экране видит текст в формате «М-н-е- -н-у-ж-н-а- -п-о-м-о-щ-ь».</w:t>
-      </w:r>
-      <w:r>
-        <w:rPr>
-          <w:rFonts w:ascii="Times" w:hAnsi="Times" w:cs="Times"/>
-          <w:sz w:val="24"/>
-          <w:sz-cs w:val="24"/>
-        </w:rPr>
-        <w:t xml:space="preserve"/>
       </w:r>
     </w:p>
     <w:p>

</xml_diff>